<commit_message>
optimize dot (using xmm)
</commit_message>
<xml_diff>
--- a/project description.docx
+++ b/project description.docx
@@ -2090,7 +2090,20 @@
                                 <w:rFonts w:cs="B Nazanin" w:hint="cs"/>
                                 <w:rtl/>
                               </w:rPr>
-                              <w:t xml:space="preserve">زمان اجرا: 1.692 </w:t>
+                              <w:t xml:space="preserve">زمان اجرا: </w:t>
+                            </w:r>
+                            <w:r>
+                              <w:rPr>
+                                <w:rFonts w:cs="B Nazanin"/>
+                              </w:rPr>
+                              <w:t>14.574</w:t>
+                            </w:r>
+                            <w:r>
+                              <w:rPr>
+                                <w:rFonts w:cs="B Nazanin" w:hint="cs"/>
+                                <w:rtl/>
+                              </w:rPr>
+                              <w:t xml:space="preserve"> </w:t>
                             </w:r>
                             <w:r>
                               <w:rPr>
@@ -2155,7 +2168,20 @@
                           <w:rFonts w:cs="B Nazanin" w:hint="cs"/>
                           <w:rtl/>
                         </w:rPr>
-                        <w:t xml:space="preserve">زمان اجرا: 1.692 </w:t>
+                        <w:t xml:space="preserve">زمان اجرا: </w:t>
+                      </w:r>
+                      <w:r>
+                        <w:rPr>
+                          <w:rFonts w:cs="B Nazanin"/>
+                        </w:rPr>
+                        <w:t>14.574</w:t>
+                      </w:r>
+                      <w:r>
+                        <w:rPr>
+                          <w:rFonts w:cs="B Nazanin" w:hint="cs"/>
+                          <w:rtl/>
+                        </w:rPr>
+                        <w:t xml:space="preserve"> </w:t>
                       </w:r>
                       <w:r>
                         <w:rPr>
@@ -2519,11 +2545,18 @@
       </w:r>
       <w:r>
         <w:rPr>
+          <w:rFonts w:cs="B Nazanin"/>
+          <w:lang w:bidi="fa-IR"/>
+        </w:rPr>
+        <w:t>1</w:t>
+      </w:r>
+      <w:r>
+        <w:rPr>
           <w:rFonts w:cs="B Nazanin" w:hint="cs"/>
           <w:rtl/>
           <w:lang w:bidi="fa-IR"/>
         </w:rPr>
-        <w:t>100</w:t>
+        <w:t>میلیون بار</w:t>
       </w:r>
       <w:r>
         <w:rPr>
@@ -2531,23 +2564,7 @@
           <w:rtl/>
           <w:lang w:bidi="fa-IR"/>
         </w:rPr>
-        <w:t xml:space="preserve"> </w:t>
-      </w:r>
-      <w:r>
-        <w:rPr>
-          <w:rFonts w:cs="B Nazanin" w:hint="cs"/>
-          <w:rtl/>
-          <w:lang w:bidi="fa-IR"/>
-        </w:rPr>
-        <w:t>هزار</w:t>
-      </w:r>
-      <w:r>
-        <w:rPr>
-          <w:rFonts w:cs="B Nazanin" w:hint="cs"/>
-          <w:rtl/>
-          <w:lang w:bidi="fa-IR"/>
-        </w:rPr>
-        <w:t xml:space="preserve"> بار تکرار کرده ایم.</w:t>
+        <w:t xml:space="preserve"> تکرار کرده ایم.</w:t>
       </w:r>
       <w:r>
         <w:rPr>
@@ -2734,7 +2751,21 @@
                                 <w:rFonts w:cs="B Nazanin" w:hint="cs"/>
                                 <w:rtl/>
                               </w:rPr>
-                              <w:t xml:space="preserve">زمان اجرا: 0.192 </w:t>
+                              <w:t>زمان اجرا: 0.</w:t>
+                            </w:r>
+                            <w:r>
+                              <w:rPr>
+                                <w:rFonts w:cs="B Nazanin" w:hint="cs"/>
+                                <w:rtl/>
+                              </w:rPr>
+                              <w:t>323</w:t>
+                            </w:r>
+                            <w:r>
+                              <w:rPr>
+                                <w:rFonts w:cs="B Nazanin" w:hint="cs"/>
+                                <w:rtl/>
+                              </w:rPr>
+                              <w:t xml:space="preserve"> </w:t>
                             </w:r>
                             <w:r>
                               <w:rPr>
@@ -2799,7 +2830,21 @@
                           <w:rFonts w:cs="B Nazanin" w:hint="cs"/>
                           <w:rtl/>
                         </w:rPr>
-                        <w:t xml:space="preserve">زمان اجرا: 0.192 </w:t>
+                        <w:t>زمان اجرا: 0.</w:t>
+                      </w:r>
+                      <w:r>
+                        <w:rPr>
+                          <w:rFonts w:cs="B Nazanin" w:hint="cs"/>
+                          <w:rtl/>
+                        </w:rPr>
+                        <w:t>323</w:t>
+                      </w:r>
+                      <w:r>
+                        <w:rPr>
+                          <w:rFonts w:cs="B Nazanin" w:hint="cs"/>
+                          <w:rtl/>
+                        </w:rPr>
+                        <w:t xml:space="preserve"> </w:t>
                       </w:r>
                       <w:r>
                         <w:rPr>
@@ -3888,14 +3933,7 @@
           <w:rtl/>
           <w:lang w:bidi="fa-IR"/>
         </w:rPr>
-        <w:t xml:space="preserve">). سپس ابتدا ماتریس فیلتر (کرنل) را ورودی میگیرد. سپس در هر مرحله یک ماتریس 8*8 را از ماتریس درآمده از عکس، در </w:t>
-      </w:r>
-      <w:r>
-        <w:rPr>
-          <w:rFonts w:cs="B Nazanin"/>
-          <w:lang w:bidi="fa-IR"/>
-        </w:rPr>
-        <w:t>input.txt</w:t>
+        <w:t>). سپس ابتدا ماتریس فیلتر (کرنل) را ورودی میگیرد. سپس در هر مرحله</w:t>
       </w:r>
       <w:r>
         <w:rPr>
@@ -3903,14 +3941,7 @@
           <w:rtl/>
           <w:lang w:bidi="fa-IR"/>
         </w:rPr>
-        <w:t xml:space="preserve"> میریزد و سپس کد اسمبلی را با این ورودی ها ران میکند. بعد، خروجی را هربار در انتهای فایل </w:t>
-      </w:r>
-      <w:r>
-        <w:rPr>
-          <w:rFonts w:cs="B Nazanin"/>
-          <w:lang w:bidi="fa-IR"/>
-        </w:rPr>
-        <w:t>result.txt</w:t>
+        <w:t>، با</w:t>
       </w:r>
       <w:r>
         <w:rPr>
@@ -3918,15 +3949,7 @@
           <w:rtl/>
           <w:lang w:bidi="fa-IR"/>
         </w:rPr>
-        <w:t xml:space="preserve"> می</w:t>
-      </w:r>
-      <w:r>
-        <w:rPr>
-          <w:rFonts w:cs="B Nazanin"/>
-          <w:rtl/>
-          <w:lang w:bidi="fa-IR"/>
-        </w:rPr>
-        <w:softHyphen/>
+        <w:t xml:space="preserve"> یک ماتریس 8*8 از ماتریس درآمده از عکس</w:t>
       </w:r>
       <w:r>
         <w:rPr>
@@ -3934,7 +3957,7 @@
           <w:rtl/>
           <w:lang w:bidi="fa-IR"/>
         </w:rPr>
-        <w:t>نویسد. در نهایت این فایل تحلیل</w:t>
+        <w:t xml:space="preserve"> </w:t>
       </w:r>
       <w:r>
         <w:rPr>
@@ -3942,15 +3965,7 @@
           <w:rtl/>
           <w:lang w:bidi="fa-IR"/>
         </w:rPr>
-        <w:t xml:space="preserve"> می</w:t>
-      </w:r>
-      <w:r>
-        <w:rPr>
-          <w:rFonts w:cs="B Nazanin"/>
-          <w:rtl/>
-          <w:lang w:bidi="fa-IR"/>
-        </w:rPr>
-        <w:softHyphen/>
+        <w:t xml:space="preserve">کد اسمبلی را ران میکند. بعد، </w:t>
       </w:r>
       <w:r>
         <w:rPr>
@@ -3958,7 +3973,14 @@
           <w:rtl/>
           <w:lang w:bidi="fa-IR"/>
         </w:rPr>
-        <w:t>شود</w:t>
+        <w:t xml:space="preserve">خروجی را در </w:t>
+      </w:r>
+      <w:r>
+        <w:rPr>
+          <w:rFonts w:cs="B Nazanin"/>
+          <w:lang w:bidi="fa-IR"/>
+        </w:rPr>
+        <w:t>lines</w:t>
       </w:r>
       <w:r>
         <w:rPr>
@@ -3966,15 +3988,14 @@
           <w:rtl/>
           <w:lang w:bidi="fa-IR"/>
         </w:rPr>
-        <w:t xml:space="preserve"> و عکس خروجی را می</w:t>
-      </w:r>
-      <w:r>
-        <w:rPr>
-          <w:rFonts w:cs="B Nazanin"/>
-          <w:rtl/>
-          <w:lang w:bidi="fa-IR"/>
-        </w:rPr>
-        <w:softHyphen/>
+        <w:t xml:space="preserve"> ذخیره می کند و در نهایتا با تحلیل درست </w:t>
+      </w:r>
+      <w:r>
+        <w:rPr>
+          <w:rFonts w:cs="B Nazanin"/>
+          <w:lang w:bidi="fa-IR"/>
+        </w:rPr>
+        <w:t>lines</w:t>
       </w:r>
       <w:r>
         <w:rPr>
@@ -3982,7 +4003,7 @@
           <w:rtl/>
           <w:lang w:bidi="fa-IR"/>
         </w:rPr>
-        <w:t>سازد (ذخیره میکند).</w:t>
+        <w:t>، ماتریس عکس نهایی بدست می آید.</w:t>
       </w:r>
       <w:r>
         <w:rPr>

</xml_diff>